<commit_message>
Added integration tests: images and description
Completed the chapter on integration tests. Tests are detailed with images and descriptions, showing the behavior of the developed system and allowing the comparison with the original (mechanical) vehicle model.
</commit_message>
<xml_diff>
--- a/reports/Report-Integration.docx
+++ b/reports/Report-Integration.docx
@@ -330,8 +330,13 @@
       <w:pPr>
         <w:pStyle w:val="Nessunaspaziatura"/>
       </w:pPr>
-      <w:r>
-        <w:t>In order to interface with the model, the following software modules are required:</w:t>
+      <w:proofErr w:type="gramStart"/>
+      <w:r>
+        <w:t>In order to</w:t>
+      </w:r>
+      <w:proofErr w:type="gramEnd"/>
+      <w:r>
+        <w:t xml:space="preserve"> interface with the model, the following software modules are required:</w:t>
       </w:r>
     </w:p>
     <w:p>
@@ -472,25 +477,7 @@
         <w:t xml:space="preserve">: percentage of throttle pedal </w:t>
       </w:r>
       <w:r>
-        <w:t xml:space="preserve">position, set by the driver and </w:t>
-      </w:r>
-      <w:r>
-        <w:t xml:space="preserve">provided </w:t>
-      </w:r>
-      <w:r>
-        <w:t xml:space="preserve">in the scheme </w:t>
-      </w:r>
-      <w:r>
-        <w:t>by</w:t>
-      </w:r>
-      <w:r>
-        <w:t xml:space="preserve"> </w:t>
-      </w:r>
-      <w:r>
-        <w:t>the Predictive Driver</w:t>
-      </w:r>
-      <w:r>
-        <w:t>; it is required to determine the wanted reference speed.</w:t>
+        <w:t>position, set by the driver and provided in the scheme by the Predictive Driver; it is required to determine the wanted reference speed.</w:t>
       </w:r>
     </w:p>
     <w:p>
@@ -512,19 +499,7 @@
         <w:t>: absolute rotation around vertical axis of each wheel</w:t>
       </w:r>
       <w:r>
-        <w:t xml:space="preserve">, </w:t>
-      </w:r>
-      <w:r>
-        <w:t>provide</w:t>
-      </w:r>
-      <w:r>
-        <w:t>d</w:t>
-      </w:r>
-      <w:r>
-        <w:t xml:space="preserve"> by the steering</w:t>
-      </w:r>
-      <w:r>
-        <w:t xml:space="preserve"> column; it is required to determine wheels’ speeds in ideal driving conditions.</w:t>
+        <w:t>, provided by the steering column; it is required to determine wheels’ speeds in ideal driving conditions.</w:t>
       </w:r>
     </w:p>
     <w:p>
@@ -570,16 +545,7 @@
         <w:t xml:space="preserve"> </w:t>
       </w:r>
       <w:r>
-        <w:t>typically provided by on-board sensors, provided in the scheme by vehicle feedback loop</w:t>
-      </w:r>
-      <w:r>
-        <w:t xml:space="preserve">; it is required </w:t>
-      </w:r>
-      <w:r>
-        <w:t>to determine ESP control for increased stability</w:t>
-      </w:r>
-      <w:r>
-        <w:t>.</w:t>
+        <w:t>typically provided by on-board sensors, provided in the scheme by vehicle feedback loop; it is required to determine ESP control for increased stability.</w:t>
       </w:r>
     </w:p>
     <w:p>
@@ -608,19 +574,7 @@
         <w:t>:</w:t>
       </w:r>
       <w:r>
-        <w:t xml:space="preserve"> lateral</w:t>
-      </w:r>
-      <w:r>
-        <w:t xml:space="preserve"> (along </w:t>
-      </w:r>
-      <w:r>
-        <w:t>Y</w:t>
-      </w:r>
-      <w:r>
-        <w:t xml:space="preserve"> axis) speed of the vehicle in vehicle refence frame, typically provided by on-board sensors, provided in the scheme by vehicle feedback loop; it is required to determine ESP control for increased stability</w:t>
-      </w:r>
-      <w:r>
-        <w:t>.</w:t>
+        <w:t xml:space="preserve"> lateral (along Y axis) speed of the vehicle in vehicle refence frame, typically provided by on-board sensors, provided in the scheme by vehicle feedback loop; it is required to determine ESP control for increased stability.</w:t>
       </w:r>
     </w:p>
     <w:p>
@@ -648,13 +602,7 @@
         <w:t>along the vertical axis</w:t>
       </w:r>
       <w:r>
-        <w:t xml:space="preserve">, typically provided </w:t>
-      </w:r>
-      <w:r>
-        <w:t>by</w:t>
-      </w:r>
-      <w:r>
-        <w:t xml:space="preserve"> on-board sensors, provided in the scheme by vehicle feedback loop; it is required to determine ESP control for increased stability.</w:t>
+        <w:t>, typically provided by on-board sensors, provided in the scheme by vehicle feedback loop; it is required to determine ESP control for increased stability.</w:t>
       </w:r>
     </w:p>
     <w:p>
@@ -1353,12 +1301,1200 @@
         <w:pStyle w:val="Nessunaspaziatura"/>
       </w:pPr>
       <w:r>
-        <w:t>{TODO}</w:t>
+        <w:t>Extensive testing has been performed to both asses the intended functionality of the subsystem and validate the correct integration of the subsystem with the car model.</w:t>
+      </w:r>
+    </w:p>
+    <w:p>
+      <w:pPr>
+        <w:pStyle w:val="Nessunaspaziatura"/>
+      </w:pPr>
+      <w:proofErr w:type="gramStart"/>
+      <w:r>
+        <w:t>In order to</w:t>
+      </w:r>
+      <w:proofErr w:type="gramEnd"/>
+      <w:r>
+        <w:t xml:space="preserve"> test the integrated subsystem under various working conditions, several </w:t>
+      </w:r>
+      <w:r>
+        <w:t xml:space="preserve">simulative </w:t>
+      </w:r>
+      <w:r>
+        <w:t xml:space="preserve">scenarios </w:t>
+      </w:r>
+      <w:r>
+        <w:t>for the car model have been defined</w:t>
+      </w:r>
+      <w:r>
+        <w:t>, some of which are introduced below. To validate the integrated system, the behavior of the developed car model, implementing the designed controller subsystem is compared to the original vehicle model as provided by Mathworks, implementing a mechanical differential and no ESP controller.</w:t>
+      </w:r>
+    </w:p>
+    <w:p>
+      <w:pPr>
+        <w:pStyle w:val="Nessunaspaziatura"/>
+      </w:pPr>
+      <w:r>
+        <w:t>In the below images, when car position is shown, black circles indicate car position in time while red dots determine the reference trajectory, with abscissa and ordinate being the (X, Y) coordinates in inertial reference frame, (0, 0) being the position of the vehicle at the beginning of the simulation. On the other hand, when signals in time are shown, the magnitude of the signal against the time is reported.</w:t>
+      </w:r>
+      <w:r>
+        <w:t xml:space="preserve"> Some signals may be not visible as completely overlapped by other signals; units of measure comply with SI units and derived (e.g. m for positions, s for time, m/s for speed, rad/s for angular velocities, Nm for torques)</w:t>
+      </w:r>
+      <w:r>
+        <w:t>.</w:t>
+      </w:r>
+      <w:r>
+        <w:t xml:space="preserve"> Finally, when the behavior of the developed car model is compared with the behavior of the original car model, the </w:t>
+      </w:r>
+      <w:r>
+        <w:t>latter</w:t>
+      </w:r>
+      <w:r>
+        <w:t xml:space="preserve"> is reported </w:t>
+      </w:r>
+      <w:r>
+        <w:t>before the former</w:t>
+      </w:r>
+      <w:r>
+        <w:t>.</w:t>
+      </w:r>
+      <w:r>
+        <w:t xml:space="preserve"> It is worth mentioning that the behavior of the car model is strongly influenced by the driver, set to be a predictive driver (acting to follow reference trajectory) during all the tests.</w:t>
+      </w:r>
+    </w:p>
+    <w:p>
+      <w:pPr>
+        <w:pStyle w:val="Nessunaspaziatura"/>
+      </w:pPr>
+      <w:r>
+        <w:t>The testing scenarios and results are reported:</w:t>
+      </w:r>
+    </w:p>
+    <w:p>
+      <w:pPr>
+        <w:pStyle w:val="Nessunaspaziatura"/>
+        <w:numPr>
+          <w:ilvl w:val="0"/>
+          <w:numId w:val="12"/>
+        </w:numPr>
+      </w:pPr>
+      <w:r>
+        <w:t>Test of the integrated subsystem while turning.</w:t>
+      </w:r>
+      <w:r>
+        <w:tab/>
+      </w:r>
+      <w:r>
+        <w:br/>
+        <w:t>The first series of tests had the aim of analyzing the behavior of the implemented controller subsystem during normal driving conditions</w:t>
+      </w:r>
+      <w:r>
+        <w:t>, with the goal of verifying the correct integration as well as the functioning of the controller block</w:t>
+      </w:r>
+      <w:r>
+        <w:t xml:space="preserve">. The results show, as expected, the ability of the system to accelerate the vehicle as requested by the driver and support the car while maneuvering. Movements of the vehicle during a 25 s time span and output signals of virtual differential </w:t>
+      </w:r>
+      <w:r>
+        <w:t>(</w:t>
+      </w:r>
+      <w:r>
+        <w:rPr>
+          <w:i/>
+          <w:iCs/>
+        </w:rPr>
+        <w:t>Virtual Ackerman differential</w:t>
+      </w:r>
+      <w:r>
+        <w:t xml:space="preserve"> signals) </w:t>
+      </w:r>
+      <w:r>
+        <w:t xml:space="preserve">and ESP controller </w:t>
+      </w:r>
+      <w:r>
+        <w:t>(</w:t>
+      </w:r>
+      <w:r>
+        <w:rPr>
+          <w:i/>
+          <w:iCs/>
+        </w:rPr>
+        <w:t xml:space="preserve">Apply ESP control </w:t>
+      </w:r>
+      <w:r>
+        <w:t xml:space="preserve">signals) </w:t>
+      </w:r>
+      <w:r>
+        <w:t>subsystems are shown.</w:t>
+      </w:r>
+      <w:r>
+        <w:tab/>
+      </w:r>
+      <w:r>
+        <w:br/>
+      </w:r>
+      <w:r>
+        <w:rPr>
+          <w:noProof/>
+        </w:rPr>
+        <w:lastRenderedPageBreak/>
+        <w:drawing>
+          <wp:inline distT="0" distB="0" distL="0" distR="0" wp14:anchorId="1BDF47A1" wp14:editId="65D076C3">
+            <wp:extent cx="4295955" cy="4454172"/>
+            <wp:effectExtent l="0" t="0" r="0" b="3810"/>
+            <wp:docPr id="2" name="Immagine 2"/>
+            <wp:cNvGraphicFramePr>
+              <a:graphicFrameLocks xmlns:a="http://schemas.openxmlformats.org/drawingml/2006/main" noChangeAspect="1"/>
+            </wp:cNvGraphicFramePr>
+            <a:graphic xmlns:a="http://schemas.openxmlformats.org/drawingml/2006/main">
+              <a:graphicData uri="http://schemas.openxmlformats.org/drawingml/2006/picture">
+                <pic:pic xmlns:pic="http://schemas.openxmlformats.org/drawingml/2006/picture">
+                  <pic:nvPicPr>
+                    <pic:cNvPr id="1" name=""/>
+                    <pic:cNvPicPr/>
+                  </pic:nvPicPr>
+                  <pic:blipFill>
+                    <a:blip r:embed="rId9"/>
+                    <a:stretch>
+                      <a:fillRect/>
+                    </a:stretch>
+                  </pic:blipFill>
+                  <pic:spPr>
+                    <a:xfrm>
+                      <a:off x="0" y="0"/>
+                      <a:ext cx="4368493" cy="4529382"/>
+                    </a:xfrm>
+                    <a:prstGeom prst="rect">
+                      <a:avLst/>
+                    </a:prstGeom>
+                  </pic:spPr>
+                </pic:pic>
+              </a:graphicData>
+            </a:graphic>
+          </wp:inline>
+        </w:drawing>
+      </w:r>
+      <w:r>
+        <w:rPr>
+          <w:noProof/>
+        </w:rPr>
+        <w:drawing>
+          <wp:inline distT="0" distB="0" distL="0" distR="0" wp14:anchorId="056FED7E" wp14:editId="4D33F578">
+            <wp:extent cx="6120765" cy="3965575"/>
+            <wp:effectExtent l="0" t="0" r="0" b="0"/>
+            <wp:docPr id="4" name="Immagine 4"/>
+            <wp:cNvGraphicFramePr>
+              <a:graphicFrameLocks xmlns:a="http://schemas.openxmlformats.org/drawingml/2006/main" noChangeAspect="1"/>
+            </wp:cNvGraphicFramePr>
+            <a:graphic xmlns:a="http://schemas.openxmlformats.org/drawingml/2006/main">
+              <a:graphicData uri="http://schemas.openxmlformats.org/drawingml/2006/picture">
+                <pic:pic xmlns:pic="http://schemas.openxmlformats.org/drawingml/2006/picture">
+                  <pic:nvPicPr>
+                    <pic:cNvPr id="1" name=""/>
+                    <pic:cNvPicPr/>
+                  </pic:nvPicPr>
+                  <pic:blipFill>
+                    <a:blip r:embed="rId10"/>
+                    <a:stretch>
+                      <a:fillRect/>
+                    </a:stretch>
+                  </pic:blipFill>
+                  <pic:spPr>
+                    <a:xfrm>
+                      <a:off x="0" y="0"/>
+                      <a:ext cx="6120765" cy="3965575"/>
+                    </a:xfrm>
+                    <a:prstGeom prst="rect">
+                      <a:avLst/>
+                    </a:prstGeom>
+                  </pic:spPr>
+                </pic:pic>
+              </a:graphicData>
+            </a:graphic>
+          </wp:inline>
+        </w:drawing>
+      </w:r>
+    </w:p>
+    <w:p>
+      <w:pPr>
+        <w:pStyle w:val="Nessunaspaziatura"/>
+        <w:numPr>
+          <w:ilvl w:val="0"/>
+          <w:numId w:val="12"/>
+        </w:numPr>
+      </w:pPr>
+      <w:r>
+        <w:lastRenderedPageBreak/>
+        <w:t>Ability of the controller subsystem to compensate for slippery road conditions.</w:t>
+      </w:r>
+      <w:r>
+        <w:tab/>
+      </w:r>
+      <w:r>
+        <w:br/>
+        <w:t xml:space="preserve">One advantage of the virtual differential subsystem is its ability to distribute the torque on the wheels </w:t>
+      </w:r>
+      <w:r>
+        <w:t>regardless of the conditions of the road, enforcing the working principle of a</w:t>
+      </w:r>
+      <w:r>
+        <w:t xml:space="preserve"> typical</w:t>
+      </w:r>
+      <w:r>
+        <w:t xml:space="preserve"> limited-slip differential system.</w:t>
+      </w:r>
+      <w:r>
+        <w:t xml:space="preserve"> The reported images show the movement and the speed </w:t>
+      </w:r>
+      <w:r>
+        <w:t>(</w:t>
+      </w:r>
+      <w:r>
+        <w:rPr>
+          <w:i/>
+          <w:iCs/>
+        </w:rPr>
+        <w:t>xdot</w:t>
+      </w:r>
+      <w:r>
+        <w:t xml:space="preserve">) </w:t>
+      </w:r>
+      <w:r>
+        <w:t xml:space="preserve">of the vehicle in a 5 s time span when two out of four wheels are on icy road, for both the original vehicle with a classical differential and the developed car model implementing virtual differential and ESP control. The developed system </w:t>
+      </w:r>
+      <w:r>
+        <w:t>allows</w:t>
+      </w:r>
+      <w:r>
+        <w:t xml:space="preserve"> the vehicle to </w:t>
+      </w:r>
+      <w:proofErr w:type="gramStart"/>
+      <w:r>
+        <w:t>more easily move forward</w:t>
+      </w:r>
+      <w:proofErr w:type="gramEnd"/>
+      <w:r>
+        <w:t xml:space="preserve"> and accelerate in case of ice on the road.</w:t>
+      </w:r>
+      <w:r>
+        <w:tab/>
+      </w:r>
+      <w:r>
+        <w:br/>
+      </w:r>
+      <w:r>
+        <w:drawing>
+          <wp:inline distT="0" distB="0" distL="0" distR="0" wp14:anchorId="4463BFC5" wp14:editId="1857174E">
+            <wp:extent cx="2648310" cy="2795576"/>
+            <wp:effectExtent l="0" t="0" r="0" b="5080"/>
+            <wp:docPr id="3" name="Immagine 3"/>
+            <wp:cNvGraphicFramePr>
+              <a:graphicFrameLocks xmlns:a="http://schemas.openxmlformats.org/drawingml/2006/main" noChangeAspect="1"/>
+            </wp:cNvGraphicFramePr>
+            <a:graphic xmlns:a="http://schemas.openxmlformats.org/drawingml/2006/main">
+              <a:graphicData uri="http://schemas.openxmlformats.org/drawingml/2006/picture">
+                <pic:pic xmlns:pic="http://schemas.openxmlformats.org/drawingml/2006/picture">
+                  <pic:nvPicPr>
+                    <pic:cNvPr id="1" name=""/>
+                    <pic:cNvPicPr/>
+                  </pic:nvPicPr>
+                  <pic:blipFill>
+                    <a:blip r:embed="rId11"/>
+                    <a:stretch>
+                      <a:fillRect/>
+                    </a:stretch>
+                  </pic:blipFill>
+                  <pic:spPr>
+                    <a:xfrm>
+                      <a:off x="0" y="0"/>
+                      <a:ext cx="2694566" cy="2844404"/>
+                    </a:xfrm>
+                    <a:prstGeom prst="rect">
+                      <a:avLst/>
+                    </a:prstGeom>
+                  </pic:spPr>
+                </pic:pic>
+              </a:graphicData>
+            </a:graphic>
+          </wp:inline>
+        </w:drawing>
+      </w:r>
+      <w:r>
+        <w:drawing>
+          <wp:inline distT="0" distB="0" distL="0" distR="0" wp14:anchorId="4D965880" wp14:editId="76E4CEB4">
+            <wp:extent cx="5316881" cy="4011283"/>
+            <wp:effectExtent l="0" t="0" r="0" b="8890"/>
+            <wp:docPr id="5" name="Immagine 5"/>
+            <wp:cNvGraphicFramePr>
+              <a:graphicFrameLocks xmlns:a="http://schemas.openxmlformats.org/drawingml/2006/main" noChangeAspect="1"/>
+            </wp:cNvGraphicFramePr>
+            <a:graphic xmlns:a="http://schemas.openxmlformats.org/drawingml/2006/main">
+              <a:graphicData uri="http://schemas.openxmlformats.org/drawingml/2006/picture">
+                <pic:pic xmlns:pic="http://schemas.openxmlformats.org/drawingml/2006/picture">
+                  <pic:nvPicPr>
+                    <pic:cNvPr id="1" name=""/>
+                    <pic:cNvPicPr/>
+                  </pic:nvPicPr>
+                  <pic:blipFill rotWithShape="1">
+                    <a:blip r:embed="rId12"/>
+                    <a:srcRect t="925"/>
+                    <a:stretch/>
+                  </pic:blipFill>
+                  <pic:spPr bwMode="auto">
+                    <a:xfrm>
+                      <a:off x="0" y="0"/>
+                      <a:ext cx="5340273" cy="4028931"/>
+                    </a:xfrm>
+                    <a:prstGeom prst="rect">
+                      <a:avLst/>
+                    </a:prstGeom>
+                    <a:ln>
+                      <a:noFill/>
+                    </a:ln>
+                    <a:extLst>
+                      <a:ext uri="{53640926-AAD7-44D8-BBD7-CCE9431645EC}">
+                        <a14:shadowObscured xmlns:a14="http://schemas.microsoft.com/office/drawing/2010/main"/>
+                      </a:ext>
+                    </a:extLst>
+                  </pic:spPr>
+                </pic:pic>
+              </a:graphicData>
+            </a:graphic>
+          </wp:inline>
+        </w:drawing>
+      </w:r>
+      <w:r>
+        <w:lastRenderedPageBreak/>
+        <w:drawing>
+          <wp:inline distT="0" distB="0" distL="0" distR="0" wp14:anchorId="2BCA67EB" wp14:editId="6F905648">
+            <wp:extent cx="2993366" cy="3093051"/>
+            <wp:effectExtent l="0" t="0" r="0" b="0"/>
+            <wp:docPr id="6" name="Immagine 6"/>
+            <wp:cNvGraphicFramePr>
+              <a:graphicFrameLocks xmlns:a="http://schemas.openxmlformats.org/drawingml/2006/main" noChangeAspect="1"/>
+            </wp:cNvGraphicFramePr>
+            <a:graphic xmlns:a="http://schemas.openxmlformats.org/drawingml/2006/main">
+              <a:graphicData uri="http://schemas.openxmlformats.org/drawingml/2006/picture">
+                <pic:pic xmlns:pic="http://schemas.openxmlformats.org/drawingml/2006/picture">
+                  <pic:nvPicPr>
+                    <pic:cNvPr id="1" name=""/>
+                    <pic:cNvPicPr/>
+                  </pic:nvPicPr>
+                  <pic:blipFill>
+                    <a:blip r:embed="rId13"/>
+                    <a:stretch>
+                      <a:fillRect/>
+                    </a:stretch>
+                  </pic:blipFill>
+                  <pic:spPr>
+                    <a:xfrm>
+                      <a:off x="0" y="0"/>
+                      <a:ext cx="3002588" cy="3102580"/>
+                    </a:xfrm>
+                    <a:prstGeom prst="rect">
+                      <a:avLst/>
+                    </a:prstGeom>
+                  </pic:spPr>
+                </pic:pic>
+              </a:graphicData>
+            </a:graphic>
+          </wp:inline>
+        </w:drawing>
+      </w:r>
+      <w:r>
+        <w:drawing>
+          <wp:inline distT="0" distB="0" distL="0" distR="0" wp14:anchorId="15A45322" wp14:editId="728C1B0B">
+            <wp:extent cx="5287993" cy="3461691"/>
+            <wp:effectExtent l="0" t="0" r="8255" b="5715"/>
+            <wp:docPr id="7" name="Immagine 7"/>
+            <wp:cNvGraphicFramePr>
+              <a:graphicFrameLocks xmlns:a="http://schemas.openxmlformats.org/drawingml/2006/main" noChangeAspect="1"/>
+            </wp:cNvGraphicFramePr>
+            <a:graphic xmlns:a="http://schemas.openxmlformats.org/drawingml/2006/main">
+              <a:graphicData uri="http://schemas.openxmlformats.org/drawingml/2006/picture">
+                <pic:pic xmlns:pic="http://schemas.openxmlformats.org/drawingml/2006/picture">
+                  <pic:nvPicPr>
+                    <pic:cNvPr id="1" name=""/>
+                    <pic:cNvPicPr/>
+                  </pic:nvPicPr>
+                  <pic:blipFill>
+                    <a:blip r:embed="rId14"/>
+                    <a:stretch>
+                      <a:fillRect/>
+                    </a:stretch>
+                  </pic:blipFill>
+                  <pic:spPr>
+                    <a:xfrm>
+                      <a:off x="0" y="0"/>
+                      <a:ext cx="5291919" cy="3464261"/>
+                    </a:xfrm>
+                    <a:prstGeom prst="rect">
+                      <a:avLst/>
+                    </a:prstGeom>
+                  </pic:spPr>
+                </pic:pic>
+              </a:graphicData>
+            </a:graphic>
+          </wp:inline>
+        </w:drawing>
+      </w:r>
+    </w:p>
+    <w:p>
+      <w:pPr>
+        <w:pStyle w:val="Nessunaspaziatura"/>
+        <w:numPr>
+          <w:ilvl w:val="0"/>
+          <w:numId w:val="12"/>
+        </w:numPr>
+      </w:pPr>
+      <w:r>
+        <w:t xml:space="preserve">Ability of the ESP controller to stabilize the vehicle </w:t>
+      </w:r>
+      <w:r>
+        <w:t>when ice is found on road.</w:t>
+      </w:r>
+      <w:r>
+        <w:tab/>
+      </w:r>
+      <w:r>
+        <w:br/>
+        <w:t xml:space="preserve">When ice is present when turning on a road, the vehicle tends to travel out of its original reference trajectory. The aim of the ESP control, in these cases, is to stabilize the vehicle, to avoid it starting to spin causing the driver to lose control. This action usually enlarges the turning radius of the car, but it allows the driver to re-gain control of the vehicle. The reported images show the movement of the vehicle for the original and the developed car model. In the former case, turning radius is reduced but oscillations are more frequent, causing a greater difficulty, for the driver, to re-gain control of the vehicle. The </w:t>
+      </w:r>
+      <w:r>
+        <w:lastRenderedPageBreak/>
+        <w:t>action of the ESP control also reduces lateral speed (</w:t>
+      </w:r>
+      <w:r>
+        <w:rPr>
+          <w:i/>
+          <w:iCs/>
+        </w:rPr>
+        <w:t>ydot</w:t>
+      </w:r>
+      <w:r>
+        <w:t xml:space="preserve">), </w:t>
+      </w:r>
+      <w:r>
+        <w:t>and</w:t>
+      </w:r>
+      <w:r>
+        <w:t xml:space="preserve"> thus skidding</w:t>
+      </w:r>
+      <w:r>
+        <w:t>,</w:t>
+      </w:r>
+      <w:r>
+        <w:t xml:space="preserve"> of the vehicle. It is worth mentioning that the </w:t>
+      </w:r>
+      <w:r>
+        <w:t>nervous control by the predictive driver, forced to follow the reference trajectory, increase the instability of the system in both cases.</w:t>
+      </w:r>
+      <w:r>
+        <w:tab/>
+      </w:r>
+      <w:r>
+        <w:br/>
+      </w:r>
+      <w:r>
+        <w:drawing>
+          <wp:inline distT="0" distB="0" distL="0" distR="0" wp14:anchorId="46CC85FD" wp14:editId="177C6534">
+            <wp:extent cx="3381555" cy="3485047"/>
+            <wp:effectExtent l="0" t="0" r="9525" b="1270"/>
+            <wp:docPr id="8" name="Immagine 8"/>
+            <wp:cNvGraphicFramePr>
+              <a:graphicFrameLocks xmlns:a="http://schemas.openxmlformats.org/drawingml/2006/main" noChangeAspect="1"/>
+            </wp:cNvGraphicFramePr>
+            <a:graphic xmlns:a="http://schemas.openxmlformats.org/drawingml/2006/main">
+              <a:graphicData uri="http://schemas.openxmlformats.org/drawingml/2006/picture">
+                <pic:pic xmlns:pic="http://schemas.openxmlformats.org/drawingml/2006/picture">
+                  <pic:nvPicPr>
+                    <pic:cNvPr id="1" name=""/>
+                    <pic:cNvPicPr/>
+                  </pic:nvPicPr>
+                  <pic:blipFill>
+                    <a:blip r:embed="rId15"/>
+                    <a:stretch>
+                      <a:fillRect/>
+                    </a:stretch>
+                  </pic:blipFill>
+                  <pic:spPr>
+                    <a:xfrm>
+                      <a:off x="0" y="0"/>
+                      <a:ext cx="3385566" cy="3489181"/>
+                    </a:xfrm>
+                    <a:prstGeom prst="rect">
+                      <a:avLst/>
+                    </a:prstGeom>
+                  </pic:spPr>
+                </pic:pic>
+              </a:graphicData>
+            </a:graphic>
+          </wp:inline>
+        </w:drawing>
+      </w:r>
+      <w:r>
+        <w:drawing>
+          <wp:inline distT="0" distB="0" distL="0" distR="0" wp14:anchorId="12F3F4DB" wp14:editId="26F29A70">
+            <wp:extent cx="6120765" cy="4223433"/>
+            <wp:effectExtent l="0" t="0" r="0" b="5715"/>
+            <wp:docPr id="9" name="Immagine 9"/>
+            <wp:cNvGraphicFramePr>
+              <a:graphicFrameLocks xmlns:a="http://schemas.openxmlformats.org/drawingml/2006/main" noChangeAspect="1"/>
+            </wp:cNvGraphicFramePr>
+            <a:graphic xmlns:a="http://schemas.openxmlformats.org/drawingml/2006/main">
+              <a:graphicData uri="http://schemas.openxmlformats.org/drawingml/2006/picture">
+                <pic:pic xmlns:pic="http://schemas.openxmlformats.org/drawingml/2006/picture">
+                  <pic:nvPicPr>
+                    <pic:cNvPr id="1" name=""/>
+                    <pic:cNvPicPr/>
+                  </pic:nvPicPr>
+                  <pic:blipFill rotWithShape="1">
+                    <a:blip r:embed="rId16"/>
+                    <a:srcRect t="1011" b="-1"/>
+                    <a:stretch/>
+                  </pic:blipFill>
+                  <pic:spPr bwMode="auto">
+                    <a:xfrm>
+                      <a:off x="0" y="0"/>
+                      <a:ext cx="6120765" cy="4223433"/>
+                    </a:xfrm>
+                    <a:prstGeom prst="rect">
+                      <a:avLst/>
+                    </a:prstGeom>
+                    <a:ln>
+                      <a:noFill/>
+                    </a:ln>
+                    <a:extLst>
+                      <a:ext uri="{53640926-AAD7-44D8-BBD7-CCE9431645EC}">
+                        <a14:shadowObscured xmlns:a14="http://schemas.microsoft.com/office/drawing/2010/main"/>
+                      </a:ext>
+                    </a:extLst>
+                  </pic:spPr>
+                </pic:pic>
+              </a:graphicData>
+            </a:graphic>
+          </wp:inline>
+        </w:drawing>
+      </w:r>
+      <w:r>
+        <w:lastRenderedPageBreak/>
+        <w:drawing>
+          <wp:inline distT="0" distB="0" distL="0" distR="0" wp14:anchorId="329B6C42" wp14:editId="6300A925">
+            <wp:extent cx="3715090" cy="3864634"/>
+            <wp:effectExtent l="0" t="0" r="0" b="2540"/>
+            <wp:docPr id="10" name="Immagine 10"/>
+            <wp:cNvGraphicFramePr>
+              <a:graphicFrameLocks xmlns:a="http://schemas.openxmlformats.org/drawingml/2006/main" noChangeAspect="1"/>
+            </wp:cNvGraphicFramePr>
+            <a:graphic xmlns:a="http://schemas.openxmlformats.org/drawingml/2006/main">
+              <a:graphicData uri="http://schemas.openxmlformats.org/drawingml/2006/picture">
+                <pic:pic xmlns:pic="http://schemas.openxmlformats.org/drawingml/2006/picture">
+                  <pic:nvPicPr>
+                    <pic:cNvPr id="1" name=""/>
+                    <pic:cNvPicPr/>
+                  </pic:nvPicPr>
+                  <pic:blipFill>
+                    <a:blip r:embed="rId17"/>
+                    <a:stretch>
+                      <a:fillRect/>
+                    </a:stretch>
+                  </pic:blipFill>
+                  <pic:spPr>
+                    <a:xfrm>
+                      <a:off x="0" y="0"/>
+                      <a:ext cx="3721766" cy="3871578"/>
+                    </a:xfrm>
+                    <a:prstGeom prst="rect">
+                      <a:avLst/>
+                    </a:prstGeom>
+                  </pic:spPr>
+                </pic:pic>
+              </a:graphicData>
+            </a:graphic>
+          </wp:inline>
+        </w:drawing>
+      </w:r>
+      <w:r>
+        <w:drawing>
+          <wp:inline distT="0" distB="0" distL="0" distR="0" wp14:anchorId="74489255" wp14:editId="43CF2D6A">
+            <wp:extent cx="6120765" cy="3988435"/>
+            <wp:effectExtent l="0" t="0" r="0" b="0"/>
+            <wp:docPr id="11" name="Immagine 11"/>
+            <wp:cNvGraphicFramePr>
+              <a:graphicFrameLocks xmlns:a="http://schemas.openxmlformats.org/drawingml/2006/main" noChangeAspect="1"/>
+            </wp:cNvGraphicFramePr>
+            <a:graphic xmlns:a="http://schemas.openxmlformats.org/drawingml/2006/main">
+              <a:graphicData uri="http://schemas.openxmlformats.org/drawingml/2006/picture">
+                <pic:pic xmlns:pic="http://schemas.openxmlformats.org/drawingml/2006/picture">
+                  <pic:nvPicPr>
+                    <pic:cNvPr id="1" name=""/>
+                    <pic:cNvPicPr/>
+                  </pic:nvPicPr>
+                  <pic:blipFill>
+                    <a:blip r:embed="rId18"/>
+                    <a:stretch>
+                      <a:fillRect/>
+                    </a:stretch>
+                  </pic:blipFill>
+                  <pic:spPr>
+                    <a:xfrm>
+                      <a:off x="0" y="0"/>
+                      <a:ext cx="6120765" cy="3988435"/>
+                    </a:xfrm>
+                    <a:prstGeom prst="rect">
+                      <a:avLst/>
+                    </a:prstGeom>
+                  </pic:spPr>
+                </pic:pic>
+              </a:graphicData>
+            </a:graphic>
+          </wp:inline>
+        </w:drawing>
+      </w:r>
+      <w:r>
+        <w:br/>
+        <w:t xml:space="preserve">Another example of vehicle trajectory is reported, fort both original and developed </w:t>
+      </w:r>
+      <w:r>
+        <w:lastRenderedPageBreak/>
+        <w:t>vehicle models.</w:t>
+      </w:r>
+      <w:r>
+        <w:tab/>
+      </w:r>
+      <w:r>
+        <w:br/>
+      </w:r>
+      <w:r>
+        <w:drawing>
+          <wp:inline distT="0" distB="0" distL="0" distR="0" wp14:anchorId="4E670B1D" wp14:editId="00C89EA7">
+            <wp:extent cx="2815912" cy="2905892"/>
+            <wp:effectExtent l="0" t="0" r="3810" b="8890"/>
+            <wp:docPr id="15" name="Immagine 15"/>
+            <wp:cNvGraphicFramePr>
+              <a:graphicFrameLocks xmlns:a="http://schemas.openxmlformats.org/drawingml/2006/main" noChangeAspect="1"/>
+            </wp:cNvGraphicFramePr>
+            <a:graphic xmlns:a="http://schemas.openxmlformats.org/drawingml/2006/main">
+              <a:graphicData uri="http://schemas.openxmlformats.org/drawingml/2006/picture">
+                <pic:pic xmlns:pic="http://schemas.openxmlformats.org/drawingml/2006/picture">
+                  <pic:nvPicPr>
+                    <pic:cNvPr id="1" name=""/>
+                    <pic:cNvPicPr/>
+                  </pic:nvPicPr>
+                  <pic:blipFill>
+                    <a:blip r:embed="rId19"/>
+                    <a:stretch>
+                      <a:fillRect/>
+                    </a:stretch>
+                  </pic:blipFill>
+                  <pic:spPr>
+                    <a:xfrm>
+                      <a:off x="0" y="0"/>
+                      <a:ext cx="2833031" cy="2923558"/>
+                    </a:xfrm>
+                    <a:prstGeom prst="rect">
+                      <a:avLst/>
+                    </a:prstGeom>
+                  </pic:spPr>
+                </pic:pic>
+              </a:graphicData>
+            </a:graphic>
+          </wp:inline>
+        </w:drawing>
+      </w:r>
+      <w:r>
+        <w:drawing>
+          <wp:inline distT="0" distB="0" distL="0" distR="0" wp14:anchorId="2FB51ED7" wp14:editId="31AE4427">
+            <wp:extent cx="2838091" cy="2961755"/>
+            <wp:effectExtent l="0" t="0" r="635" b="0"/>
+            <wp:docPr id="16" name="Immagine 16"/>
+            <wp:cNvGraphicFramePr>
+              <a:graphicFrameLocks xmlns:a="http://schemas.openxmlformats.org/drawingml/2006/main" noChangeAspect="1"/>
+            </wp:cNvGraphicFramePr>
+            <a:graphic xmlns:a="http://schemas.openxmlformats.org/drawingml/2006/main">
+              <a:graphicData uri="http://schemas.openxmlformats.org/drawingml/2006/picture">
+                <pic:pic xmlns:pic="http://schemas.openxmlformats.org/drawingml/2006/picture">
+                  <pic:nvPicPr>
+                    <pic:cNvPr id="1" name=""/>
+                    <pic:cNvPicPr/>
+                  </pic:nvPicPr>
+                  <pic:blipFill>
+                    <a:blip r:embed="rId20"/>
+                    <a:stretch>
+                      <a:fillRect/>
+                    </a:stretch>
+                  </pic:blipFill>
+                  <pic:spPr>
+                    <a:xfrm>
+                      <a:off x="0" y="0"/>
+                      <a:ext cx="2857863" cy="2982388"/>
+                    </a:xfrm>
+                    <a:prstGeom prst="rect">
+                      <a:avLst/>
+                    </a:prstGeom>
+                  </pic:spPr>
+                </pic:pic>
+              </a:graphicData>
+            </a:graphic>
+          </wp:inline>
+        </w:drawing>
+      </w:r>
+    </w:p>
+    <w:p>
+      <w:pPr>
+        <w:pStyle w:val="Nessunaspaziatura"/>
+        <w:numPr>
+          <w:ilvl w:val="0"/>
+          <w:numId w:val="12"/>
+        </w:numPr>
+      </w:pPr>
+      <w:r>
+        <w:t>Straight trajectory with ice on road.</w:t>
+      </w:r>
+      <w:r>
+        <w:tab/>
+      </w:r>
+      <w:r>
+        <w:br/>
+        <w:t>The combined action of the virtual differential subsystem and the ESP control allows the vehicle to both accelerate on icy roads and maintain a straight trajectory if required. The reported images show position (</w:t>
+      </w:r>
+      <w:r>
+        <w:rPr>
+          <w:i/>
+          <w:iCs/>
+        </w:rPr>
+        <w:t>X</w:t>
+      </w:r>
+      <w:r>
+        <w:t xml:space="preserve"> signal), longitudinal (</w:t>
+      </w:r>
+      <w:r>
+        <w:rPr>
+          <w:i/>
+          <w:iCs/>
+        </w:rPr>
+        <w:t>xdot</w:t>
+      </w:r>
+      <w:r>
+        <w:t xml:space="preserve"> signal) and lateral (</w:t>
+      </w:r>
+      <w:r>
+        <w:rPr>
+          <w:i/>
+          <w:iCs/>
+        </w:rPr>
+        <w:t>ydot</w:t>
+      </w:r>
+      <w:r>
+        <w:t xml:space="preserve"> signal) speeds of the vehicle when ice is present on half of the road, meaning two skidding wheels and two wheels with high friction coefficient; behaviors for both original and developed car model are shown.</w:t>
+      </w:r>
+      <w:r>
+        <w:tab/>
+      </w:r>
+      <w:r>
+        <w:br/>
+      </w:r>
+      <w:r>
+        <w:drawing>
+          <wp:inline distT="0" distB="0" distL="0" distR="0" wp14:anchorId="6229C1B4" wp14:editId="7FFF67DF">
+            <wp:extent cx="3338423" cy="3510555"/>
+            <wp:effectExtent l="0" t="0" r="0" b="0"/>
+            <wp:docPr id="18" name="Immagine 18"/>
+            <wp:cNvGraphicFramePr>
+              <a:graphicFrameLocks xmlns:a="http://schemas.openxmlformats.org/drawingml/2006/main" noChangeAspect="1"/>
+            </wp:cNvGraphicFramePr>
+            <a:graphic xmlns:a="http://schemas.openxmlformats.org/drawingml/2006/main">
+              <a:graphicData uri="http://schemas.openxmlformats.org/drawingml/2006/picture">
+                <pic:pic xmlns:pic="http://schemas.openxmlformats.org/drawingml/2006/picture">
+                  <pic:nvPicPr>
+                    <pic:cNvPr id="1" name=""/>
+                    <pic:cNvPicPr/>
+                  </pic:nvPicPr>
+                  <pic:blipFill>
+                    <a:blip r:embed="rId21"/>
+                    <a:stretch>
+                      <a:fillRect/>
+                    </a:stretch>
+                  </pic:blipFill>
+                  <pic:spPr>
+                    <a:xfrm>
+                      <a:off x="0" y="0"/>
+                      <a:ext cx="3347644" cy="3520252"/>
+                    </a:xfrm>
+                    <a:prstGeom prst="rect">
+                      <a:avLst/>
+                    </a:prstGeom>
+                  </pic:spPr>
+                </pic:pic>
+              </a:graphicData>
+            </a:graphic>
+          </wp:inline>
+        </w:drawing>
+      </w:r>
+      <w:r>
+        <w:lastRenderedPageBreak/>
+        <w:drawing>
+          <wp:inline distT="0" distB="0" distL="0" distR="0" wp14:anchorId="1A442983" wp14:editId="274CD3DC">
+            <wp:extent cx="6120765" cy="4223433"/>
+            <wp:effectExtent l="0" t="0" r="0" b="5715"/>
+            <wp:docPr id="19" name="Immagine 19"/>
+            <wp:cNvGraphicFramePr>
+              <a:graphicFrameLocks xmlns:a="http://schemas.openxmlformats.org/drawingml/2006/main" noChangeAspect="1"/>
+            </wp:cNvGraphicFramePr>
+            <a:graphic xmlns:a="http://schemas.openxmlformats.org/drawingml/2006/main">
+              <a:graphicData uri="http://schemas.openxmlformats.org/drawingml/2006/picture">
+                <pic:pic xmlns:pic="http://schemas.openxmlformats.org/drawingml/2006/picture">
+                  <pic:nvPicPr>
+                    <pic:cNvPr id="1" name=""/>
+                    <pic:cNvPicPr/>
+                  </pic:nvPicPr>
+                  <pic:blipFill rotWithShape="1">
+                    <a:blip r:embed="rId22"/>
+                    <a:srcRect t="1011" b="-1"/>
+                    <a:stretch/>
+                  </pic:blipFill>
+                  <pic:spPr bwMode="auto">
+                    <a:xfrm>
+                      <a:off x="0" y="0"/>
+                      <a:ext cx="6120765" cy="4223433"/>
+                    </a:xfrm>
+                    <a:prstGeom prst="rect">
+                      <a:avLst/>
+                    </a:prstGeom>
+                    <a:ln>
+                      <a:noFill/>
+                    </a:ln>
+                    <a:extLst>
+                      <a:ext uri="{53640926-AAD7-44D8-BBD7-CCE9431645EC}">
+                        <a14:shadowObscured xmlns:a14="http://schemas.microsoft.com/office/drawing/2010/main"/>
+                      </a:ext>
+                    </a:extLst>
+                  </pic:spPr>
+                </pic:pic>
+              </a:graphicData>
+            </a:graphic>
+          </wp:inline>
+        </w:drawing>
+      </w:r>
+      <w:r>
+        <w:drawing>
+          <wp:inline distT="0" distB="0" distL="0" distR="0" wp14:anchorId="06C70E54" wp14:editId="30A1FCFC">
+            <wp:extent cx="3623095" cy="3760290"/>
+            <wp:effectExtent l="0" t="0" r="0" b="0"/>
+            <wp:docPr id="20" name="Immagine 20"/>
+            <wp:cNvGraphicFramePr>
+              <a:graphicFrameLocks xmlns:a="http://schemas.openxmlformats.org/drawingml/2006/main" noChangeAspect="1"/>
+            </wp:cNvGraphicFramePr>
+            <a:graphic xmlns:a="http://schemas.openxmlformats.org/drawingml/2006/main">
+              <a:graphicData uri="http://schemas.openxmlformats.org/drawingml/2006/picture">
+                <pic:pic xmlns:pic="http://schemas.openxmlformats.org/drawingml/2006/picture">
+                  <pic:nvPicPr>
+                    <pic:cNvPr id="1" name=""/>
+                    <pic:cNvPicPr/>
+                  </pic:nvPicPr>
+                  <pic:blipFill>
+                    <a:blip r:embed="rId23"/>
+                    <a:stretch>
+                      <a:fillRect/>
+                    </a:stretch>
+                  </pic:blipFill>
+                  <pic:spPr>
+                    <a:xfrm>
+                      <a:off x="0" y="0"/>
+                      <a:ext cx="3635376" cy="3773036"/>
+                    </a:xfrm>
+                    <a:prstGeom prst="rect">
+                      <a:avLst/>
+                    </a:prstGeom>
+                  </pic:spPr>
+                </pic:pic>
+              </a:graphicData>
+            </a:graphic>
+          </wp:inline>
+        </w:drawing>
+      </w:r>
+      <w:r>
+        <w:lastRenderedPageBreak/>
+        <w:drawing>
+          <wp:inline distT="0" distB="0" distL="0" distR="0" wp14:anchorId="51A7A888" wp14:editId="417865B1">
+            <wp:extent cx="6120765" cy="3998595"/>
+            <wp:effectExtent l="0" t="0" r="0" b="1905"/>
+            <wp:docPr id="21" name="Immagine 21"/>
+            <wp:cNvGraphicFramePr>
+              <a:graphicFrameLocks xmlns:a="http://schemas.openxmlformats.org/drawingml/2006/main" noChangeAspect="1"/>
+            </wp:cNvGraphicFramePr>
+            <a:graphic xmlns:a="http://schemas.openxmlformats.org/drawingml/2006/main">
+              <a:graphicData uri="http://schemas.openxmlformats.org/drawingml/2006/picture">
+                <pic:pic xmlns:pic="http://schemas.openxmlformats.org/drawingml/2006/picture">
+                  <pic:nvPicPr>
+                    <pic:cNvPr id="1" name=""/>
+                    <pic:cNvPicPr/>
+                  </pic:nvPicPr>
+                  <pic:blipFill>
+                    <a:blip r:embed="rId24"/>
+                    <a:stretch>
+                      <a:fillRect/>
+                    </a:stretch>
+                  </pic:blipFill>
+                  <pic:spPr>
+                    <a:xfrm>
+                      <a:off x="0" y="0"/>
+                      <a:ext cx="6120765" cy="3998595"/>
+                    </a:xfrm>
+                    <a:prstGeom prst="rect">
+                      <a:avLst/>
+                    </a:prstGeom>
+                  </pic:spPr>
+                </pic:pic>
+              </a:graphicData>
+            </a:graphic>
+          </wp:inline>
+        </w:drawing>
+      </w:r>
+    </w:p>
+    <w:p>
+      <w:pPr>
+        <w:pStyle w:val="Nessunaspaziatura"/>
+        <w:numPr>
+          <w:ilvl w:val="0"/>
+          <w:numId w:val="12"/>
+        </w:numPr>
+      </w:pPr>
+      <w:r>
+        <w:t>Cornering with small turn radius.</w:t>
+      </w:r>
+      <w:r>
+        <w:tab/>
+      </w:r>
+      <w:r>
+        <w:br/>
+        <w:t>Another proven advantage of the developed controller system is its aid provided when cornering. The combined action of the virtual differential system and the ESP controller allows the driver to follow unconventional trajectories having a too small turn radius for the current vehicle speed. The reported images show the vehicle position in time and the longitudinal and lateral speeds (</w:t>
+      </w:r>
+      <w:r>
+        <w:rPr>
+          <w:i/>
+          <w:iCs/>
+        </w:rPr>
+        <w:t>xdot</w:t>
+      </w:r>
+      <w:r>
+        <w:t xml:space="preserve"> and </w:t>
+      </w:r>
+      <w:r>
+        <w:rPr>
+          <w:i/>
+          <w:iCs/>
+        </w:rPr>
+        <w:t>ydot</w:t>
+      </w:r>
+      <w:r>
+        <w:t xml:space="preserve"> respectively) for both original and developed car models.</w:t>
+      </w:r>
+      <w:r>
+        <w:tab/>
+      </w:r>
+      <w:r>
+        <w:br/>
+      </w:r>
+      <w:r>
+        <w:drawing>
+          <wp:inline distT="0" distB="0" distL="0" distR="0" wp14:anchorId="5E491B2C" wp14:editId="6F4038AB">
+            <wp:extent cx="2915729" cy="2988024"/>
+            <wp:effectExtent l="0" t="0" r="0" b="3175"/>
+            <wp:docPr id="22" name="Immagine 22"/>
+            <wp:cNvGraphicFramePr>
+              <a:graphicFrameLocks xmlns:a="http://schemas.openxmlformats.org/drawingml/2006/main" noChangeAspect="1"/>
+            </wp:cNvGraphicFramePr>
+            <a:graphic xmlns:a="http://schemas.openxmlformats.org/drawingml/2006/main">
+              <a:graphicData uri="http://schemas.openxmlformats.org/drawingml/2006/picture">
+                <pic:pic xmlns:pic="http://schemas.openxmlformats.org/drawingml/2006/picture">
+                  <pic:nvPicPr>
+                    <pic:cNvPr id="1" name=""/>
+                    <pic:cNvPicPr/>
+                  </pic:nvPicPr>
+                  <pic:blipFill>
+                    <a:blip r:embed="rId25"/>
+                    <a:stretch>
+                      <a:fillRect/>
+                    </a:stretch>
+                  </pic:blipFill>
+                  <pic:spPr>
+                    <a:xfrm>
+                      <a:off x="0" y="0"/>
+                      <a:ext cx="2926139" cy="2998692"/>
+                    </a:xfrm>
+                    <a:prstGeom prst="rect">
+                      <a:avLst/>
+                    </a:prstGeom>
+                  </pic:spPr>
+                </pic:pic>
+              </a:graphicData>
+            </a:graphic>
+          </wp:inline>
+        </w:drawing>
+      </w:r>
+      <w:r>
+        <w:lastRenderedPageBreak/>
+        <w:drawing>
+          <wp:inline distT="0" distB="0" distL="0" distR="0" wp14:anchorId="517A322E" wp14:editId="3569D766">
+            <wp:extent cx="6120765" cy="4266565"/>
+            <wp:effectExtent l="0" t="0" r="0" b="635"/>
+            <wp:docPr id="23" name="Immagine 23"/>
+            <wp:cNvGraphicFramePr>
+              <a:graphicFrameLocks xmlns:a="http://schemas.openxmlformats.org/drawingml/2006/main" noChangeAspect="1"/>
+            </wp:cNvGraphicFramePr>
+            <a:graphic xmlns:a="http://schemas.openxmlformats.org/drawingml/2006/main">
+              <a:graphicData uri="http://schemas.openxmlformats.org/drawingml/2006/picture">
+                <pic:pic xmlns:pic="http://schemas.openxmlformats.org/drawingml/2006/picture">
+                  <pic:nvPicPr>
+                    <pic:cNvPr id="1" name=""/>
+                    <pic:cNvPicPr/>
+                  </pic:nvPicPr>
+                  <pic:blipFill>
+                    <a:blip r:embed="rId26"/>
+                    <a:stretch>
+                      <a:fillRect/>
+                    </a:stretch>
+                  </pic:blipFill>
+                  <pic:spPr>
+                    <a:xfrm>
+                      <a:off x="0" y="0"/>
+                      <a:ext cx="6120765" cy="4266565"/>
+                    </a:xfrm>
+                    <a:prstGeom prst="rect">
+                      <a:avLst/>
+                    </a:prstGeom>
+                  </pic:spPr>
+                </pic:pic>
+              </a:graphicData>
+            </a:graphic>
+          </wp:inline>
+        </w:drawing>
+      </w:r>
+      <w:r>
+        <w:drawing>
+          <wp:inline distT="0" distB="0" distL="0" distR="0" wp14:anchorId="04283F7B" wp14:editId="396162FF">
+            <wp:extent cx="2924355" cy="3035091"/>
+            <wp:effectExtent l="0" t="0" r="0" b="0"/>
+            <wp:docPr id="24" name="Immagine 24"/>
+            <wp:cNvGraphicFramePr>
+              <a:graphicFrameLocks xmlns:a="http://schemas.openxmlformats.org/drawingml/2006/main" noChangeAspect="1"/>
+            </wp:cNvGraphicFramePr>
+            <a:graphic xmlns:a="http://schemas.openxmlformats.org/drawingml/2006/main">
+              <a:graphicData uri="http://schemas.openxmlformats.org/drawingml/2006/picture">
+                <pic:pic xmlns:pic="http://schemas.openxmlformats.org/drawingml/2006/picture">
+                  <pic:nvPicPr>
+                    <pic:cNvPr id="1" name=""/>
+                    <pic:cNvPicPr/>
+                  </pic:nvPicPr>
+                  <pic:blipFill>
+                    <a:blip r:embed="rId27"/>
+                    <a:stretch>
+                      <a:fillRect/>
+                    </a:stretch>
+                  </pic:blipFill>
+                  <pic:spPr>
+                    <a:xfrm>
+                      <a:off x="0" y="0"/>
+                      <a:ext cx="2936121" cy="3047303"/>
+                    </a:xfrm>
+                    <a:prstGeom prst="rect">
+                      <a:avLst/>
+                    </a:prstGeom>
+                  </pic:spPr>
+                </pic:pic>
+              </a:graphicData>
+            </a:graphic>
+          </wp:inline>
+        </w:drawing>
+      </w:r>
+      <w:r>
+        <w:lastRenderedPageBreak/>
+        <w:drawing>
+          <wp:inline distT="0" distB="0" distL="0" distR="0" wp14:anchorId="034365BC" wp14:editId="17EF4190">
+            <wp:extent cx="6120765" cy="4024630"/>
+            <wp:effectExtent l="0" t="0" r="0" b="0"/>
+            <wp:docPr id="25" name="Immagine 25"/>
+            <wp:cNvGraphicFramePr>
+              <a:graphicFrameLocks xmlns:a="http://schemas.openxmlformats.org/drawingml/2006/main" noChangeAspect="1"/>
+            </wp:cNvGraphicFramePr>
+            <a:graphic xmlns:a="http://schemas.openxmlformats.org/drawingml/2006/main">
+              <a:graphicData uri="http://schemas.openxmlformats.org/drawingml/2006/picture">
+                <pic:pic xmlns:pic="http://schemas.openxmlformats.org/drawingml/2006/picture">
+                  <pic:nvPicPr>
+                    <pic:cNvPr id="1" name=""/>
+                    <pic:cNvPicPr/>
+                  </pic:nvPicPr>
+                  <pic:blipFill>
+                    <a:blip r:embed="rId28"/>
+                    <a:stretch>
+                      <a:fillRect/>
+                    </a:stretch>
+                  </pic:blipFill>
+                  <pic:spPr>
+                    <a:xfrm>
+                      <a:off x="0" y="0"/>
+                      <a:ext cx="6120765" cy="4024630"/>
+                    </a:xfrm>
+                    <a:prstGeom prst="rect">
+                      <a:avLst/>
+                    </a:prstGeom>
+                  </pic:spPr>
+                </pic:pic>
+              </a:graphicData>
+            </a:graphic>
+          </wp:inline>
+        </w:drawing>
+      </w:r>
+      <w:r>
+        <w:br/>
+        <w:t>The action of the ESP controller is also shown.</w:t>
+      </w:r>
+      <w:r>
+        <w:tab/>
+      </w:r>
+      <w:r>
+        <w:br/>
+      </w:r>
+      <w:r>
+        <w:drawing>
+          <wp:inline distT="0" distB="0" distL="0" distR="0" wp14:anchorId="42B834AE" wp14:editId="1191DDF5">
+            <wp:extent cx="6120765" cy="3990975"/>
+            <wp:effectExtent l="0" t="0" r="0" b="9525"/>
+            <wp:docPr id="26" name="Immagine 26"/>
+            <wp:cNvGraphicFramePr>
+              <a:graphicFrameLocks xmlns:a="http://schemas.openxmlformats.org/drawingml/2006/main" noChangeAspect="1"/>
+            </wp:cNvGraphicFramePr>
+            <a:graphic xmlns:a="http://schemas.openxmlformats.org/drawingml/2006/main">
+              <a:graphicData uri="http://schemas.openxmlformats.org/drawingml/2006/picture">
+                <pic:pic xmlns:pic="http://schemas.openxmlformats.org/drawingml/2006/picture">
+                  <pic:nvPicPr>
+                    <pic:cNvPr id="1" name=""/>
+                    <pic:cNvPicPr/>
+                  </pic:nvPicPr>
+                  <pic:blipFill>
+                    <a:blip r:embed="rId29"/>
+                    <a:stretch>
+                      <a:fillRect/>
+                    </a:stretch>
+                  </pic:blipFill>
+                  <pic:spPr>
+                    <a:xfrm>
+                      <a:off x="0" y="0"/>
+                      <a:ext cx="6120765" cy="3990975"/>
+                    </a:xfrm>
+                    <a:prstGeom prst="rect">
+                      <a:avLst/>
+                    </a:prstGeom>
+                  </pic:spPr>
+                </pic:pic>
+              </a:graphicData>
+            </a:graphic>
+          </wp:inline>
+        </w:drawing>
       </w:r>
     </w:p>
     <w:sectPr>
-      <w:footerReference w:type="default" r:id="rId9"/>
-      <w:footerReference w:type="first" r:id="rId10"/>
+      <w:footerReference w:type="default" r:id="rId30"/>
+      <w:footerReference w:type="first" r:id="rId31"/>
       <w:type w:val="continuous"/>
       <w:pgSz w:w="11907" w:h="16840" w:code="9"/>
       <w:pgMar w:top="1417" w:right="1134" w:bottom="1134" w:left="283" w:header="0" w:footer="567" w:gutter="851"/>
@@ -1506,6 +2642,119 @@
 <file path=word/numbering.xml><?xml version="1.0" encoding="utf-8"?>
 <w:numbering xmlns:wpc="http://schemas.microsoft.com/office/word/2010/wordprocessingCanvas" xmlns:cx="http://schemas.microsoft.com/office/drawing/2014/chartex" xmlns:cx1="http://schemas.microsoft.com/office/drawing/2015/9/8/chartex" xmlns:cx2="http://schemas.microsoft.com/office/drawing/2015/10/21/chartex" xmlns:cx3="http://schemas.microsoft.com/office/drawing/2016/5/9/chartex" xmlns:cx4="http://schemas.microsoft.com/office/drawing/2016/5/10/chartex" xmlns:cx5="http://schemas.microsoft.com/office/drawing/2016/5/11/chartex" xmlns:cx6="http://schemas.microsoft.com/office/drawing/2016/5/12/chartex" xmlns:cx7="http://schemas.microsoft.com/office/drawing/2016/5/13/chartex" xmlns:cx8="http://schemas.microsoft.com/office/drawing/2016/5/14/chartex" xmlns:mc="http://schemas.openxmlformats.org/markup-compatibility/2006" xmlns:aink="http://schemas.microsoft.com/office/drawing/2016/ink" xmlns:am3d="http://schemas.microsoft.com/office/drawing/2017/model3d" xmlns:o="urn:schemas-microsoft-com:office:office" xmlns:r="http://schemas.openxmlformats.org/officeDocument/2006/relationships" xmlns:m="http://schemas.openxmlformats.org/officeDocument/2006/math" xmlns:v="urn:schemas-microsoft-com:vml" xmlns:wp14="http://schemas.microsoft.com/office/word/2010/wordprocessingDrawing" xmlns:wp="http://schemas.openxmlformats.org/drawingml/2006/wordprocessingDrawing" xmlns:w10="urn:schemas-microsoft-com:office:word" xmlns:w="http://schemas.openxmlformats.org/wordprocessingml/2006/main" xmlns:w14="http://schemas.microsoft.com/office/word/2010/wordml" xmlns:w15="http://schemas.microsoft.com/office/word/2012/wordml" xmlns:w16cex="http://schemas.microsoft.com/office/word/2018/wordml/cex" xmlns:w16cid="http://schemas.microsoft.com/office/word/2016/wordml/cid" xmlns:w16="http://schemas.microsoft.com/office/word/2018/wordml" xmlns:w16se="http://schemas.microsoft.com/office/word/2015/wordml/symex" xmlns:wpg="http://schemas.microsoft.com/office/word/2010/wordprocessingGroup" xmlns:wpi="http://schemas.microsoft.com/office/word/2010/wordprocessingInk" xmlns:wne="http://schemas.microsoft.com/office/word/2006/wordml" xmlns:wps="http://schemas.microsoft.com/office/word/2010/wordprocessingShape" mc:Ignorable="w14 w15 w16se w16cid w16 w16cex wp14">
   <w:abstractNum w:abstractNumId="0" w15:restartNumberingAfterBreak="0">
+    <w:nsid w:val="04AD228C"/>
+    <w:multiLevelType w:val="hybridMultilevel"/>
+    <w:tmpl w:val="364A44BE"/>
+    <w:lvl w:ilvl="0" w:tplc="04100001">
+      <w:start w:val="1"/>
+      <w:numFmt w:val="bullet"/>
+      <w:lvlText w:val=""/>
+      <w:lvlJc w:val="left"/>
+      <w:pPr>
+        <w:ind w:left="720" w:hanging="360"/>
+      </w:pPr>
+      <w:rPr>
+        <w:rFonts w:ascii="Symbol" w:hAnsi="Symbol" w:hint="default"/>
+      </w:rPr>
+    </w:lvl>
+    <w:lvl w:ilvl="1" w:tplc="04100003" w:tentative="1">
+      <w:start w:val="1"/>
+      <w:numFmt w:val="bullet"/>
+      <w:lvlText w:val="o"/>
+      <w:lvlJc w:val="left"/>
+      <w:pPr>
+        <w:ind w:left="1440" w:hanging="360"/>
+      </w:pPr>
+      <w:rPr>
+        <w:rFonts w:ascii="Courier New" w:hAnsi="Courier New" w:cs="Courier New" w:hint="default"/>
+      </w:rPr>
+    </w:lvl>
+    <w:lvl w:ilvl="2" w:tplc="04100005" w:tentative="1">
+      <w:start w:val="1"/>
+      <w:numFmt w:val="bullet"/>
+      <w:lvlText w:val=""/>
+      <w:lvlJc w:val="left"/>
+      <w:pPr>
+        <w:ind w:left="2160" w:hanging="360"/>
+      </w:pPr>
+      <w:rPr>
+        <w:rFonts w:ascii="Wingdings" w:hAnsi="Wingdings" w:hint="default"/>
+      </w:rPr>
+    </w:lvl>
+    <w:lvl w:ilvl="3" w:tplc="04100001" w:tentative="1">
+      <w:start w:val="1"/>
+      <w:numFmt w:val="bullet"/>
+      <w:lvlText w:val=""/>
+      <w:lvlJc w:val="left"/>
+      <w:pPr>
+        <w:ind w:left="2880" w:hanging="360"/>
+      </w:pPr>
+      <w:rPr>
+        <w:rFonts w:ascii="Symbol" w:hAnsi="Symbol" w:hint="default"/>
+      </w:rPr>
+    </w:lvl>
+    <w:lvl w:ilvl="4" w:tplc="04100003" w:tentative="1">
+      <w:start w:val="1"/>
+      <w:numFmt w:val="bullet"/>
+      <w:lvlText w:val="o"/>
+      <w:lvlJc w:val="left"/>
+      <w:pPr>
+        <w:ind w:left="3600" w:hanging="360"/>
+      </w:pPr>
+      <w:rPr>
+        <w:rFonts w:ascii="Courier New" w:hAnsi="Courier New" w:cs="Courier New" w:hint="default"/>
+      </w:rPr>
+    </w:lvl>
+    <w:lvl w:ilvl="5" w:tplc="04100005" w:tentative="1">
+      <w:start w:val="1"/>
+      <w:numFmt w:val="bullet"/>
+      <w:lvlText w:val=""/>
+      <w:lvlJc w:val="left"/>
+      <w:pPr>
+        <w:ind w:left="4320" w:hanging="360"/>
+      </w:pPr>
+      <w:rPr>
+        <w:rFonts w:ascii="Wingdings" w:hAnsi="Wingdings" w:hint="default"/>
+      </w:rPr>
+    </w:lvl>
+    <w:lvl w:ilvl="6" w:tplc="04100001" w:tentative="1">
+      <w:start w:val="1"/>
+      <w:numFmt w:val="bullet"/>
+      <w:lvlText w:val=""/>
+      <w:lvlJc w:val="left"/>
+      <w:pPr>
+        <w:ind w:left="5040" w:hanging="360"/>
+      </w:pPr>
+      <w:rPr>
+        <w:rFonts w:ascii="Symbol" w:hAnsi="Symbol" w:hint="default"/>
+      </w:rPr>
+    </w:lvl>
+    <w:lvl w:ilvl="7" w:tplc="04100003" w:tentative="1">
+      <w:start w:val="1"/>
+      <w:numFmt w:val="bullet"/>
+      <w:lvlText w:val="o"/>
+      <w:lvlJc w:val="left"/>
+      <w:pPr>
+        <w:ind w:left="5760" w:hanging="360"/>
+      </w:pPr>
+      <w:rPr>
+        <w:rFonts w:ascii="Courier New" w:hAnsi="Courier New" w:cs="Courier New" w:hint="default"/>
+      </w:rPr>
+    </w:lvl>
+    <w:lvl w:ilvl="8" w:tplc="04100005" w:tentative="1">
+      <w:start w:val="1"/>
+      <w:numFmt w:val="bullet"/>
+      <w:lvlText w:val=""/>
+      <w:lvlJc w:val="left"/>
+      <w:pPr>
+        <w:ind w:left="6480" w:hanging="360"/>
+      </w:pPr>
+      <w:rPr>
+        <w:rFonts w:ascii="Wingdings" w:hAnsi="Wingdings" w:hint="default"/>
+      </w:rPr>
+    </w:lvl>
+  </w:abstractNum>
+  <w:abstractNum w:abstractNumId="1" w15:restartNumberingAfterBreak="0">
     <w:nsid w:val="10054543"/>
     <w:multiLevelType w:val="hybridMultilevel"/>
     <w:tmpl w:val="BDB67150"/>
@@ -1618,7 +2867,7 @@
       </w:rPr>
     </w:lvl>
   </w:abstractNum>
-  <w:abstractNum w:abstractNumId="1" w15:restartNumberingAfterBreak="0">
+  <w:abstractNum w:abstractNumId="2" w15:restartNumberingAfterBreak="0">
     <w:nsid w:val="174D1BAD"/>
     <w:multiLevelType w:val="hybridMultilevel"/>
     <w:tmpl w:val="09C641B8"/>
@@ -1731,7 +2980,7 @@
       </w:rPr>
     </w:lvl>
   </w:abstractNum>
-  <w:abstractNum w:abstractNumId="2" w15:restartNumberingAfterBreak="0">
+  <w:abstractNum w:abstractNumId="3" w15:restartNumberingAfterBreak="0">
     <w:nsid w:val="1FBE0576"/>
     <w:multiLevelType w:val="hybridMultilevel"/>
     <w:tmpl w:val="848EA35E"/>
@@ -1844,7 +3093,7 @@
       </w:rPr>
     </w:lvl>
   </w:abstractNum>
-  <w:abstractNum w:abstractNumId="3" w15:restartNumberingAfterBreak="0">
+  <w:abstractNum w:abstractNumId="4" w15:restartNumberingAfterBreak="0">
     <w:nsid w:val="2E1D5276"/>
     <w:multiLevelType w:val="hybridMultilevel"/>
     <w:tmpl w:val="7848F73C"/>
@@ -1957,7 +3206,7 @@
       </w:rPr>
     </w:lvl>
   </w:abstractNum>
-  <w:abstractNum w:abstractNumId="4" w15:restartNumberingAfterBreak="0">
+  <w:abstractNum w:abstractNumId="5" w15:restartNumberingAfterBreak="0">
     <w:nsid w:val="2F6D1440"/>
     <w:multiLevelType w:val="multilevel"/>
     <w:tmpl w:val="04100025"/>
@@ -2052,7 +3301,7 @@
       </w:pPr>
     </w:lvl>
   </w:abstractNum>
-  <w:abstractNum w:abstractNumId="5" w15:restartNumberingAfterBreak="0">
+  <w:abstractNum w:abstractNumId="6" w15:restartNumberingAfterBreak="0">
     <w:nsid w:val="31BD6468"/>
     <w:multiLevelType w:val="hybridMultilevel"/>
     <w:tmpl w:val="8D8A4CF8"/>
@@ -2165,7 +3414,7 @@
       </w:rPr>
     </w:lvl>
   </w:abstractNum>
-  <w:abstractNum w:abstractNumId="6" w15:restartNumberingAfterBreak="0">
+  <w:abstractNum w:abstractNumId="7" w15:restartNumberingAfterBreak="0">
     <w:nsid w:val="3895744C"/>
     <w:multiLevelType w:val="hybridMultilevel"/>
     <w:tmpl w:val="0DF0FF2A"/>
@@ -2278,7 +3527,7 @@
       </w:rPr>
     </w:lvl>
   </w:abstractNum>
-  <w:abstractNum w:abstractNumId="7" w15:restartNumberingAfterBreak="0">
+  <w:abstractNum w:abstractNumId="8" w15:restartNumberingAfterBreak="0">
     <w:nsid w:val="56571FD9"/>
     <w:multiLevelType w:val="hybridMultilevel"/>
     <w:tmpl w:val="E86E893C"/>
@@ -2391,7 +3640,7 @@
       </w:rPr>
     </w:lvl>
   </w:abstractNum>
-  <w:abstractNum w:abstractNumId="8" w15:restartNumberingAfterBreak="0">
+  <w:abstractNum w:abstractNumId="9" w15:restartNumberingAfterBreak="0">
     <w:nsid w:val="577A2B1D"/>
     <w:multiLevelType w:val="hybridMultilevel"/>
     <w:tmpl w:val="5DF26C14"/>
@@ -2504,7 +3753,7 @@
       </w:rPr>
     </w:lvl>
   </w:abstractNum>
-  <w:abstractNum w:abstractNumId="9" w15:restartNumberingAfterBreak="0">
+  <w:abstractNum w:abstractNumId="10" w15:restartNumberingAfterBreak="0">
     <w:nsid w:val="6F1D798B"/>
     <w:multiLevelType w:val="hybridMultilevel"/>
     <w:tmpl w:val="6438473E"/>
@@ -2617,7 +3866,7 @@
       </w:rPr>
     </w:lvl>
   </w:abstractNum>
-  <w:abstractNum w:abstractNumId="10" w15:restartNumberingAfterBreak="0">
+  <w:abstractNum w:abstractNumId="11" w15:restartNumberingAfterBreak="0">
     <w:nsid w:val="7BA0024C"/>
     <w:multiLevelType w:val="hybridMultilevel"/>
     <w:tmpl w:val="8CAAF45C"/>
@@ -2731,37 +3980,40 @@
     </w:lvl>
   </w:abstractNum>
   <w:num w:numId="1">
+    <w:abstractNumId w:val="5"/>
+  </w:num>
+  <w:num w:numId="2">
+    <w:abstractNumId w:val="10"/>
+  </w:num>
+  <w:num w:numId="3">
+    <w:abstractNumId w:val="1"/>
+  </w:num>
+  <w:num w:numId="4">
+    <w:abstractNumId w:val="2"/>
+  </w:num>
+  <w:num w:numId="5">
+    <w:abstractNumId w:val="11"/>
+  </w:num>
+  <w:num w:numId="6">
+    <w:abstractNumId w:val="3"/>
+  </w:num>
+  <w:num w:numId="7">
     <w:abstractNumId w:val="4"/>
   </w:num>
-  <w:num w:numId="2">
+  <w:num w:numId="8">
+    <w:abstractNumId w:val="7"/>
+  </w:num>
+  <w:num w:numId="9">
     <w:abstractNumId w:val="9"/>
   </w:num>
-  <w:num w:numId="3">
-    <w:abstractNumId w:val="0"/>
-  </w:num>
-  <w:num w:numId="4">
-    <w:abstractNumId w:val="1"/>
-  </w:num>
-  <w:num w:numId="5">
-    <w:abstractNumId w:val="10"/>
-  </w:num>
-  <w:num w:numId="6">
-    <w:abstractNumId w:val="2"/>
-  </w:num>
-  <w:num w:numId="7">
-    <w:abstractNumId w:val="3"/>
-  </w:num>
-  <w:num w:numId="8">
+  <w:num w:numId="10">
     <w:abstractNumId w:val="6"/>
   </w:num>
-  <w:num w:numId="9">
+  <w:num w:numId="11">
     <w:abstractNumId w:val="8"/>
   </w:num>
-  <w:num w:numId="10">
-    <w:abstractNumId w:val="5"/>
-  </w:num>
-  <w:num w:numId="11">
-    <w:abstractNumId w:val="7"/>
+  <w:num w:numId="12">
+    <w:abstractNumId w:val="0"/>
   </w:num>
   <w:numIdMacAtCleanup w:val="11"/>
 </w:numbering>

</xml_diff>